<commit_message>
draft 2 - emotional stuff
</commit_message>
<xml_diff>
--- a/Testimony.docx
+++ b/Testimony.docx
@@ -42,6 +42,59 @@
       </w:r>
       <w:r>
         <w:t xml:space="preserve">Often, I feel that I cling to that hope. </w:t>
+      </w:r>
+      <w:r>
+        <w:t xml:space="preserve">To believe in God requires a certain hopelessness. I often feel that believers often feel pity for non-believers, but often non-believers believe in the only thing that they can. Nobody believes that they live a hopeless live, or they would fall into despair. A lot of people come to Christ through despair, but a lot of people don’t. </w:t>
+      </w:r>
+    </w:p>
+    <w:p>
+      <w:r>
+        <w:tab/>
+      </w:r>
+      <w:r>
+        <w:t xml:space="preserve">High school was a very lonely place for me. The school was one of those schools where everyone was always doing something, whether it was studying or sports or other extracurricular activities. Thus, social activities were always on the back-burner. </w:t>
+      </w:r>
+      <w:r>
+        <w:t>I didn’t make time for my friends, and my friends didn’t make time for me.</w:t>
+      </w:r>
+      <w:r>
+        <w:t xml:space="preserve"> High school social life was a s</w:t>
+      </w:r>
+      <w:r>
+        <w:t xml:space="preserve">eries of friends of convenience. I had homework friends and </w:t>
+      </w:r>
+      <w:r>
+        <w:t>track friends and band friends, but I didn’t have friends. My best friend was a girl named Ivy Chen. We met in 9</w:t>
+      </w:r>
+      <w:r>
+        <w:rPr>
+          <w:vertAlign w:val="superscript"/>
+        </w:rPr>
+        <w:t>th</w:t>
+      </w:r>
+      <w:r>
+        <w:t xml:space="preserve"> grade (her 10</w:t>
+      </w:r>
+      <w:r>
+        <w:rPr>
+          <w:vertAlign w:val="superscript"/>
+        </w:rPr>
+        <w:t>th</w:t>
+      </w:r>
+      <w:r>
+        <w:t xml:space="preserve"> grade), and we connected instantly in the way that some people simply do. </w:t>
+      </w:r>
+      <w:r>
+        <w:t>Throughout high school, we were constant comforts to each other. We were together through the highs and lows of high school, and we saw each other grow and shape each other. I loved her, but this love was a selfish love.</w:t>
+      </w:r>
+      <w:r>
+        <w:t xml:space="preserve"> I still felt a deep loneliness, and I somehow expected that Ivy would make me feel less lonely. To some extent, that was what Ivy was to me, a means to an end: an end to loneliness. When she didn’t fulfill that purpose that I had set for her, I became bitter towards her, and that caused a deep rift in our friendship. </w:t>
+      </w:r>
+      <w:r>
+        <w:t xml:space="preserve">This bitterness reached a climax in summer before college where her job occupied her to the point where we couldn’t talk. I was convinced that she wasn’t making a big enough priority in her life for me. I stopped talking to her for almost a year. </w:t>
+      </w:r>
+      <w:r>
+        <w:t xml:space="preserve">In that year, God revealed to me a lot of my own hypocrisies and taught me about love, about how love is patient, and how love is not self-seeking. God called on me to forgive her, and by God’s grace alone I was able to forgive her. I was a person who loved because I wanted to be loved. God told me that I was loved simply because of who I am: because I am His child, fearfully and beautifully made in His image. </w:t>
       </w:r>
       <w:bookmarkStart w:id="0" w:name="_GoBack"/>
       <w:bookmarkEnd w:id="0"/>

</xml_diff>

<commit_message>
testimony outline + draft 1
</commit_message>
<xml_diff>
--- a/Testimony.docx
+++ b/Testimony.docx
@@ -3,179 +3,123 @@
 <w:document xmlns:wpc="http://schemas.microsoft.com/office/word/2010/wordprocessingCanvas" xmlns:cx="http://schemas.microsoft.com/office/drawing/2014/chartex" xmlns:cx1="http://schemas.microsoft.com/office/drawing/2015/9/8/chartex" xmlns:cx2="http://schemas.microsoft.com/office/drawing/2015/10/21/chartex" xmlns:cx3="http://schemas.microsoft.com/office/drawing/2016/5/9/chartex" xmlns:cx4="http://schemas.microsoft.com/office/drawing/2016/5/10/chartex" xmlns:cx5="http://schemas.microsoft.com/office/drawing/2016/5/11/chartex" xmlns:cx6="http://schemas.microsoft.com/office/drawing/2016/5/12/chartex" xmlns:cx7="http://schemas.microsoft.com/office/drawing/2016/5/13/chartex" xmlns:cx8="http://schemas.microsoft.com/office/drawing/2016/5/14/chartex" xmlns:mc="http://schemas.openxmlformats.org/markup-compatibility/2006" xmlns:aink="http://schemas.microsoft.com/office/drawing/2016/ink" xmlns:am3d="http://schemas.microsoft.com/office/drawing/2017/model3d" xmlns:o="urn:schemas-microsoft-com:office:office" xmlns:r="http://schemas.openxmlformats.org/officeDocument/2006/relationships" xmlns:m="http://schemas.openxmlformats.org/officeDocument/2006/math" xmlns:v="urn:schemas-microsoft-com:vml" xmlns:wp14="http://schemas.microsoft.com/office/word/2010/wordprocessingDrawing" xmlns:wp="http://schemas.openxmlformats.org/drawingml/2006/wordprocessingDrawing" xmlns:w10="urn:schemas-microsoft-com:office:word" xmlns:w="http://schemas.openxmlformats.org/wordprocessingml/2006/main" xmlns:w14="http://schemas.microsoft.com/office/word/2010/wordml" xmlns:w15="http://schemas.microsoft.com/office/word/2012/wordml" xmlns:w16cid="http://schemas.microsoft.com/office/word/2016/wordml/cid" xmlns:w16se="http://schemas.microsoft.com/office/word/2015/wordml/symex" xmlns:wpg="http://schemas.microsoft.com/office/word/2010/wordprocessingGroup" xmlns:wpi="http://schemas.microsoft.com/office/word/2010/wordprocessingInk" xmlns:wne="http://schemas.microsoft.com/office/word/2006/wordml" xmlns:wps="http://schemas.microsoft.com/office/word/2010/wordprocessingShape" mc:Ignorable="w14 w15 w16se w16cid wp14">
   <w:body>
     <w:p>
-      <w:r>
-        <w:t xml:space="preserve">Relationships </w:t>
+      <w:pPr>
+        <w:rPr>
+          <w:sz w:val="24"/>
+          <w:szCs w:val="24"/>
+        </w:rPr>
+      </w:pPr>
+      <w:r>
+        <w:tab/>
+      </w:r>
+      <w:r>
+        <w:rPr>
+          <w:sz w:val="24"/>
+          <w:szCs w:val="24"/>
+        </w:rPr>
+        <w:t xml:space="preserve">High school was a lonely place for me. I bought into the competitive environment where if you studied hard and long enough and did enough extracurriculars, you would get into a good college and your future would be secure. I didn’t make time for friends, and my friends didn’t make time for me. </w:t>
+      </w:r>
+      <w:r>
+        <w:rPr>
+          <w:sz w:val="24"/>
+          <w:szCs w:val="24"/>
+        </w:rPr>
+        <w:t xml:space="preserve">I had a lot of friends of convenience, like track friends and AP calc friends and band friends, but very few people were simply friends. </w:t>
+      </w:r>
+      <w:r>
+        <w:rPr>
+          <w:sz w:val="24"/>
+          <w:szCs w:val="24"/>
+        </w:rPr>
+        <w:t xml:space="preserve">This brought a deep loneliness into me, and with a deep loneliness came the belief that my relationships would fix all the unhappiness that I had. </w:t>
+      </w:r>
+      <w:r>
+        <w:rPr>
+          <w:sz w:val="24"/>
+          <w:szCs w:val="24"/>
+        </w:rPr>
+        <w:t xml:space="preserve">With the friends I made through my life, I became as loving as I could because spending time with them cured the small loneliness that I had. For the short moments that I was with my friends, I felt whole, and when I was alone in my basement with nothing to do besides search the internet, I was empty. </w:t>
+      </w:r>
+      <w:r>
+        <w:rPr>
+          <w:sz w:val="24"/>
+          <w:szCs w:val="24"/>
+        </w:rPr>
+        <w:t>Did I love my friends? Yes</w:t>
+      </w:r>
+      <w:r>
+        <w:rPr>
+          <w:sz w:val="24"/>
+          <w:szCs w:val="24"/>
+        </w:rPr>
+        <w:t>,</w:t>
+      </w:r>
+      <w:r>
+        <w:rPr>
+          <w:sz w:val="24"/>
+          <w:szCs w:val="24"/>
+        </w:rPr>
+        <w:t xml:space="preserve"> I did, but only because they made me feel not empty. </w:t>
+      </w:r>
+      <w:r>
+        <w:rPr>
+          <w:sz w:val="24"/>
+          <w:szCs w:val="24"/>
+        </w:rPr>
+        <w:t xml:space="preserve">My greatest opiate was my best friend Ivy Chen. Throughout high school, she was the one constant friend in my life. I loved her for it, but my love had limits. In the summer before college, she became so busy with her job that we couldn’t talk any more. I became so embittered with her because she wouldn’t make space in her life for me, that we didn’t talk for almost a year. </w:t>
       </w:r>
     </w:p>
     <w:p>
-      <w:r>
-        <w:t>Love / Kindness</w:t>
-      </w:r>
-    </w:p>
-    <w:p>
-      <w:r>
-        <w:t>Ivy</w:t>
-      </w:r>
-    </w:p>
-    <w:p>
-      <w:r>
+      <w:pPr>
+        <w:rPr>
+          <w:sz w:val="24"/>
+          <w:szCs w:val="24"/>
+        </w:rPr>
+      </w:pPr>
+      <w:r>
+        <w:rPr>
+          <w:sz w:val="24"/>
+          <w:szCs w:val="24"/>
+        </w:rPr>
         <w:tab/>
-        <w:t>In 10</w:t>
-      </w:r>
-      <w:r>
-        <w:rPr>
-          <w:vertAlign w:val="superscript"/>
-        </w:rPr>
-        <w:t>th</w:t>
-      </w:r>
-      <w:r>
-        <w:t xml:space="preserve"> grade I read a story about a war-torn world, where human depravity was so normalized that to interact with another human being and walk away with your life was considered a miracle. The protagonist was someone who insisted on being better, and something about that deeply resonated with me. Even though we don’t live in a world where people shoot each other in the streets, I felt that there was something deeply lacking in my life. I desired to be better.</w:t>
-      </w:r>
-      <w:r>
-        <w:t xml:space="preserve"> I wanted to be kinder than other people and to go the extra step. Why? I didn’t really know. I think, just like the character in the story, I desired a better world. </w:t>
-      </w:r>
-      <w:r>
-        <w:t xml:space="preserve">Somehow, my small actions would make a dark world brighter. </w:t>
-      </w:r>
-      <w:r>
-        <w:t xml:space="preserve">This was the way that I went about most of my life, and there is a certain hope in it. </w:t>
-      </w:r>
-      <w:r>
-        <w:t xml:space="preserve">Often, I feel that I cling to that hope. </w:t>
-      </w:r>
-      <w:r>
-        <w:t xml:space="preserve">To believe in God requires a certain hopelessness. I often feel that believers often feel pity for non-believers, but often non-believers believe in the only thing that they can. Nobody believes that they live a hopeless live, or they would fall into despair. A lot of people come to Christ through despair, but a lot of people don’t. </w:t>
-      </w:r>
-    </w:p>
-    <w:p>
-      <w:r>
-        <w:tab/>
-      </w:r>
-      <w:r>
-        <w:t xml:space="preserve">High school was a very lonely place for me. The school was one of those schools where everyone was always doing something, whether it was studying or sports or other extracurricular activities. Thus, social activities were always on the back-burner. </w:t>
-      </w:r>
-      <w:r>
-        <w:t>I didn’t make time for my friends, and my friends didn’t make time for me.</w:t>
-      </w:r>
-      <w:r>
-        <w:t xml:space="preserve"> High school social life was a s</w:t>
-      </w:r>
-      <w:r>
-        <w:t xml:space="preserve">eries of friends of convenience. I had homework friends and </w:t>
-      </w:r>
-      <w:r>
-        <w:t>track friends and band friends, but I didn’t have friends. My best friend was a girl named Ivy Chen. We met in 9</w:t>
-      </w:r>
-      <w:r>
-        <w:rPr>
-          <w:vertAlign w:val="superscript"/>
-        </w:rPr>
-        <w:t>th</w:t>
-      </w:r>
-      <w:r>
-        <w:t xml:space="preserve"> grade (her 10</w:t>
-      </w:r>
-      <w:r>
-        <w:rPr>
-          <w:vertAlign w:val="superscript"/>
-        </w:rPr>
-        <w:t>th</w:t>
-      </w:r>
-      <w:r>
-        <w:t xml:space="preserve"> grade), and we connected instantly in the way that some people simply do. </w:t>
-      </w:r>
-      <w:r>
-        <w:t>Throughout high school, we were constant comforts to each other. We were together through the highs and lows of high school, and we saw each other grow and shape each other. I loved her, but this love was a selfish love.</w:t>
-      </w:r>
-      <w:r>
-        <w:t xml:space="preserve"> I still felt a deep loneliness, and I somehow expected that Ivy would make me feel less lonely. To some extent, that was what Ivy was to me, a means to an end: an end to loneliness. When she didn’t fulfill that purpose that I had set for her, I became bitter towards her, and that caused a deep rift in our friendship. </w:t>
-      </w:r>
-      <w:r>
-        <w:t xml:space="preserve">This bitterness reached a climax in summer before college where her job occupied her to the point where we couldn’t talk. I was convinced that she wasn’t making a big enough priority in her life for me. I stopped talking to her for almost a year. </w:t>
-      </w:r>
-      <w:r>
-        <w:t xml:space="preserve">In that year, God revealed to me a lot of my own hypocrisies and taught me about love, about how love is patient, and how love is not self-seeking. God called on me to forgive her, and by God’s grace alone I </w:t>
-      </w:r>
-      <w:proofErr w:type="gramStart"/>
-      <w:r>
-        <w:t>was able to</w:t>
-      </w:r>
-      <w:proofErr w:type="gramEnd"/>
-      <w:r>
-        <w:t xml:space="preserve"> forgive her. I was a person who loved because I wanted to be loved. God told me that I was loved simply because of who I am: because I am His child, fearfully and beautifully made in His image. </w:t>
-      </w:r>
-      <w:r>
-        <w:t xml:space="preserve"> </w:t>
+        <w:t>Coming to college, I was hoping for a clean slate and for new friends, and God provided. A random guy i</w:t>
+      </w:r>
+      <w:r>
+        <w:rPr>
+          <w:sz w:val="24"/>
+          <w:szCs w:val="24"/>
+        </w:rPr>
+        <w:t xml:space="preserve">n my lecture invited me to JCA, and I found the friends I </w:t>
+      </w:r>
+      <w:r>
+        <w:rPr>
+          <w:sz w:val="24"/>
+          <w:szCs w:val="24"/>
+        </w:rPr>
+        <w:t xml:space="preserve">was so desperately looking for. Not only that, but I found a community and a God that loved in a way that was so different from how I loved. </w:t>
+      </w:r>
+      <w:r>
+        <w:rPr>
+          <w:sz w:val="24"/>
+          <w:szCs w:val="24"/>
+        </w:rPr>
+        <w:t>At the same time, a lot of friends from home confided in me about brokenness in their lives, whether it was through a bad relationship or a family sickness or a simple lack of direction. For these people whom I loved, I prayed deeply. I wanted to go to morning prayer just to pray for my friends. I li</w:t>
+      </w:r>
+      <w:r>
+        <w:rPr>
+          <w:sz w:val="24"/>
+          <w:szCs w:val="24"/>
+        </w:rPr>
+        <w:t>stened to a lot of sermons too. I thought I was doing all that I could to love and be loved.</w:t>
       </w:r>
       <w:bookmarkStart w:id="0" w:name="_GoBack"/>
       <w:bookmarkEnd w:id="0"/>
-    </w:p>
-    <w:p/>
-    <w:p>
-      <w:r>
-        <w:t>-I love my friends in high school</w:t>
-      </w:r>
-      <w:r>
-        <w:t>, or I thought I did. Talk about Ivy</w:t>
-      </w:r>
-    </w:p>
-    <w:p>
-      <w:r>
-        <w:t xml:space="preserve">-Coming to college, my friends would confide in me, and I wanted to pray for them to a God I didn’t even know them, coming out of my own love. </w:t>
-      </w:r>
-    </w:p>
-    <w:p>
-      <w:r>
-        <w:t>- Ivy and I stopped talking because she didn’t love me in the way I thought she should.</w:t>
-      </w:r>
-    </w:p>
-    <w:p>
-      <w:r>
-        <w:t xml:space="preserve">- I found a community that was loving more than me. </w:t>
-      </w:r>
-    </w:p>
-    <w:p>
-      <w:r>
-        <w:lastRenderedPageBreak/>
-        <w:t>- I wanted to learn more about this God who loved more than me.</w:t>
-      </w:r>
-    </w:p>
-    <w:p>
-      <w:r>
-        <w:t>- I thought I was doing well, but then someone told me to forgive Ivy, but that’s where I thought love couldn’t go. When I shut the door, God kept going</w:t>
-      </w:r>
-    </w:p>
-    <w:p>
-      <w:r>
-        <w:t>-  God pursued me even more, through class and accountability and discipleship</w:t>
-      </w:r>
-    </w:p>
-    <w:p>
-      <w:r>
-        <w:t>- Through God’s pursuit, I realiz</w:t>
-      </w:r>
-      <w:r>
-        <w:t>ed that my love was self-seeking and to get away from loneliness, but God’s love started to become bigger than my loneliness</w:t>
-      </w:r>
-    </w:p>
-    <w:p>
-      <w:r>
-        <w:t xml:space="preserve">-The Gospel was presented to me many times before through family groups and sermons, but as God’s love became greater than my loneliness, the gospel became more and more real to me. </w:t>
-      </w:r>
-    </w:p>
-    <w:p>
-      <w:r>
-        <w:t>- I thought I couldn’t forgive Ivy and at all, but experiencing God’s love, my heart forgave her.</w:t>
-      </w:r>
-    </w:p>
-    <w:p>
-      <w:r>
-        <w:t>- talk about forgiveness</w:t>
-      </w:r>
-    </w:p>
-    <w:p>
-      <w:r>
-        <w:t xml:space="preserve">- I thought I could love people my way, but people are limited and God is eternal.  </w:t>
+      <w:r>
+        <w:rPr>
+          <w:sz w:val="24"/>
+          <w:szCs w:val="24"/>
+        </w:rPr>
+        <w:t xml:space="preserve"> </w:t>
       </w:r>
     </w:p>
     <w:sectPr>

</xml_diff>

<commit_message>
draft 2 needs looking over
</commit_message>
<xml_diff>
--- a/Testimony.docx
+++ b/Testimony.docx
@@ -68,6 +68,13 @@
         </w:rPr>
         <w:t xml:space="preserve">My greatest opiate was my best friend Ivy Chen. Throughout high school, she was the one constant friend in my life. I loved her for it, but my love had limits. In the summer before college, she became so busy with her job that we couldn’t talk any more. I became so embittered with her because she wouldn’t make space in her life for me, that we didn’t talk for almost a year. </w:t>
       </w:r>
+      <w:r>
+        <w:rPr>
+          <w:sz w:val="24"/>
+          <w:szCs w:val="24"/>
+        </w:rPr>
+        <w:t>I wanted her to hurt from loneliness as deeply as I had been hurt</w:t>
+      </w:r>
     </w:p>
     <w:p>
       <w:pPr>
@@ -96,31 +103,59 @@
           <w:sz w:val="24"/>
           <w:szCs w:val="24"/>
         </w:rPr>
-        <w:t xml:space="preserve">was so desperately looking for. Not only that, but I found a community and a God that loved in a way that was so different from how I loved. </w:t>
-      </w:r>
-      <w:r>
-        <w:rPr>
-          <w:sz w:val="24"/>
-          <w:szCs w:val="24"/>
-        </w:rPr>
-        <w:t>At the same time, a lot of friends from home confided in me about brokenness in their lives, whether it was through a bad relationship or a family sickness or a simple lack of direction. For these people whom I loved, I prayed deeply. I wanted to go to morning prayer just to pray for my friends. I li</w:t>
-      </w:r>
-      <w:r>
-        <w:rPr>
-          <w:sz w:val="24"/>
-          <w:szCs w:val="24"/>
-        </w:rPr>
-        <w:t>stened to a lot of sermons too. I thought I was doing all that I could to love and be loved.</w:t>
+        <w:t>was so desperately looking for. Not only that, but I found a community and a God that loved in a way that was so different from how I loved.</w:t>
+      </w:r>
+      <w:r>
+        <w:rPr>
+          <w:sz w:val="24"/>
+          <w:szCs w:val="24"/>
+        </w:rPr>
+        <w:t xml:space="preserve"> I was curious about this God who loved so perfectly, so I went to services and family groups to learn more than anything else.</w:t>
+      </w:r>
+      <w:r>
+        <w:rPr>
+          <w:sz w:val="24"/>
+          <w:szCs w:val="24"/>
+        </w:rPr>
+        <w:t xml:space="preserve"> </w:t>
+      </w:r>
+      <w:r>
+        <w:rPr>
+          <w:sz w:val="24"/>
+          <w:szCs w:val="24"/>
+        </w:rPr>
+        <w:t xml:space="preserve">At the same time, a lot of friends from home confided in me about brokenness in their lives, whether it was through a bad relationship or a family sickness or a simple lack of direction. For these people whom I loved, I prayed deeply. I wanted to go to morning prayer just to pray for my friends. </w:t>
+      </w:r>
+      <w:r>
+        <w:rPr>
+          <w:sz w:val="24"/>
+          <w:szCs w:val="24"/>
+        </w:rPr>
+        <w:t>I thought I was being as loving of a person as I could be. Then, I remembered Ivy, and I knew that Go</w:t>
+      </w:r>
+      <w:r>
+        <w:rPr>
+          <w:sz w:val="24"/>
+          <w:szCs w:val="24"/>
+        </w:rPr>
+        <w:t>d would want me to forgive her, and that was something that I couldn’t do. My love couldn’</w:t>
+      </w:r>
+      <w:r>
+        <w:rPr>
+          <w:sz w:val="24"/>
+          <w:szCs w:val="24"/>
+        </w:rPr>
+        <w:t xml:space="preserve">t reach that far. God pursued me even more through class and accountability and discipleship. Through God’s pursuit, I realized that my love was a selfish love, that it was a love to fill a hole that only God could fill. When God began to fill that hole, His gospel became more and more real. </w:t>
+      </w:r>
+      <w:r>
+        <w:rPr>
+          <w:sz w:val="24"/>
+          <w:szCs w:val="24"/>
+        </w:rPr>
+        <w:t>I thought I couldn’t forgive Ivy, but after experiencing God’s love, I could finally forgive her. I thought I could love people my way, but people are limited and God is eternal</w:t>
       </w:r>
       <w:bookmarkStart w:id="0" w:name="_GoBack"/>
       <w:bookmarkEnd w:id="0"/>
-      <w:r>
-        <w:rPr>
-          <w:sz w:val="24"/>
-          <w:szCs w:val="24"/>
-        </w:rPr>
-        <w:t xml:space="preserve"> </w:t>
-      </w:r>
     </w:p>
     <w:sectPr>
       <w:pgSz w:w="12240" w:h="15840"/>

</xml_diff>

<commit_message>
Cutting some fat from HS story
</commit_message>
<xml_diff>
--- a/Testimony.docx
+++ b/Testimony.docx
@@ -10,6 +10,10 @@
         </w:rPr>
       </w:pPr>
       <w:r>
+        <w:rPr>
+          <w:sz w:val="24"/>
+          <w:szCs w:val="24"/>
+        </w:rPr>
         <w:tab/>
       </w:r>
       <w:r>
@@ -17,64 +21,45 @@
           <w:sz w:val="24"/>
           <w:szCs w:val="24"/>
         </w:rPr>
-        <w:t xml:space="preserve">High school was a lonely place for me. I bought into the competitive environment where if you studied hard and long enough and did enough extracurriculars, you would get into a good college and your future would be secure. I didn’t make time for friends, and my friends didn’t make time for me. </w:t>
-      </w:r>
-      <w:r>
-        <w:rPr>
-          <w:sz w:val="24"/>
-          <w:szCs w:val="24"/>
-        </w:rPr>
-        <w:t xml:space="preserve">I had a lot of friends of convenience, like track friends and AP calc friends and band friends, but very few people were simply friends. </w:t>
-      </w:r>
-      <w:r>
-        <w:rPr>
-          <w:sz w:val="24"/>
-          <w:szCs w:val="24"/>
-        </w:rPr>
-        <w:t xml:space="preserve">This brought a deep loneliness into me, and with a deep loneliness came the belief that my relationships would fix all the unhappiness that I had. </w:t>
-      </w:r>
-      <w:r>
-        <w:rPr>
-          <w:sz w:val="24"/>
-          <w:szCs w:val="24"/>
-        </w:rPr>
-        <w:t xml:space="preserve">With the friends I made through my life, I became as loving as I could because spending time with them cured the small loneliness that I had. For the short moments that I was with my friends, I felt whole, and when I was alone in my basement with nothing to do besides search the internet, I was empty. </w:t>
-      </w:r>
-      <w:r>
-        <w:rPr>
-          <w:sz w:val="24"/>
-          <w:szCs w:val="24"/>
-        </w:rPr>
-        <w:t>Did I love my friends? Yes</w:t>
-      </w:r>
-      <w:r>
-        <w:rPr>
-          <w:sz w:val="24"/>
-          <w:szCs w:val="24"/>
-        </w:rPr>
-        <w:t>,</w:t>
-      </w:r>
-      <w:r>
-        <w:rPr>
-          <w:sz w:val="24"/>
-          <w:szCs w:val="24"/>
-        </w:rPr>
-        <w:t xml:space="preserve"> I did, but only because they made me feel not empty. </w:t>
-      </w:r>
-      <w:r>
-        <w:rPr>
-          <w:sz w:val="24"/>
-          <w:szCs w:val="24"/>
-        </w:rPr>
-        <w:t xml:space="preserve">My greatest opiate was my best friend Ivy Chen. Throughout high school, she was the one constant friend in my life. I loved her for it, but my love had limits. In the summer before college, she became so busy with her job that we couldn’t talk any more. I became so embittered with her because she wouldn’t make space in her life for me, that we didn’t talk for almost a year. </w:t>
-      </w:r>
-      <w:r>
-        <w:rPr>
-          <w:sz w:val="24"/>
-          <w:szCs w:val="24"/>
-        </w:rPr>
-        <w:t>I wanted her to hurt from loneliness as deeply as I had been hurt</w:t>
-      </w:r>
+        <w:t xml:space="preserve">I loved my friends in high school. </w:t>
+      </w:r>
+      <w:r>
+        <w:rPr>
+          <w:sz w:val="24"/>
+          <w:szCs w:val="24"/>
+        </w:rPr>
+        <w:t>I was very lonely throughout high school, and having my friends around me cured that loneliness. I loved them because when I was around them, I felt whole, but when I wasn’</w:t>
+      </w:r>
+      <w:r>
+        <w:rPr>
+          <w:sz w:val="24"/>
+          <w:szCs w:val="24"/>
+        </w:rPr>
+        <w:t xml:space="preserve">t around </w:t>
+      </w:r>
+      <w:r>
+        <w:rPr>
+          <w:sz w:val="24"/>
+          <w:szCs w:val="24"/>
+        </w:rPr>
+        <w:t xml:space="preserve">them I felt empty. </w:t>
+      </w:r>
+      <w:r>
+        <w:rPr>
+          <w:sz w:val="24"/>
+          <w:szCs w:val="24"/>
+        </w:rPr>
+        <w:t xml:space="preserve">I loved my friends selfishly. The person who suffered the most from this, besides me, was my best friend Ivy. We were constant friends, and she was the person I would always message if I felt alone or empty. </w:t>
+      </w:r>
+      <w:r>
+        <w:rPr>
+          <w:sz w:val="24"/>
+          <w:szCs w:val="24"/>
+        </w:rPr>
+        <w:t xml:space="preserve">For that, I loved her, but this was not a Godly love. During the summer before college, she became so busy with her job that we couldn’t talk regularly. This is where my love fell short. I became so embittered with her because she wouldn’t fill my loneliness any more, and I wanted her to suffer as deeply as I suffered. </w:t>
+      </w:r>
+      <w:bookmarkStart w:id="0" w:name="_GoBack"/>
+      <w:bookmarkEnd w:id="0"/>
     </w:p>
     <w:p>
       <w:pPr>
@@ -83,6 +68,93 @@
           <w:szCs w:val="24"/>
         </w:rPr>
       </w:pPr>
+    </w:p>
+    <w:p>
+      <w:pPr>
+        <w:ind w:firstLine="720"/>
+        <w:rPr>
+          <w:sz w:val="24"/>
+          <w:szCs w:val="24"/>
+        </w:rPr>
+      </w:pPr>
+      <w:r>
+        <w:rPr>
+          <w:sz w:val="24"/>
+          <w:szCs w:val="24"/>
+        </w:rPr>
+        <w:t xml:space="preserve">High school was a lonely place for me. </w:t>
+      </w:r>
+      <w:r>
+        <w:rPr>
+          <w:sz w:val="24"/>
+          <w:szCs w:val="24"/>
+        </w:rPr>
+        <w:t xml:space="preserve">I had a lot of friends of convenience, like track friends and AP calc friends and band friends, but very few people were simply friends. </w:t>
+      </w:r>
+      <w:r>
+        <w:rPr>
+          <w:sz w:val="24"/>
+          <w:szCs w:val="24"/>
+        </w:rPr>
+        <w:t xml:space="preserve">I longed for a deeper connection </w:t>
+      </w:r>
+      <w:r>
+        <w:rPr>
+          <w:sz w:val="24"/>
+          <w:szCs w:val="24"/>
+        </w:rPr>
+        <w:t xml:space="preserve">with the people around me. </w:t>
+      </w:r>
+      <w:r>
+        <w:rPr>
+          <w:sz w:val="24"/>
+          <w:szCs w:val="24"/>
+        </w:rPr>
+        <w:t xml:space="preserve">With the friends I made through my life, I became as loving as I could because spending time with them cured the small loneliness that I had. For the short moments that I was with my friends, I felt whole, and when I was alone in my basement with nothing to do besides search the internet, I was empty. </w:t>
+      </w:r>
+      <w:r>
+        <w:rPr>
+          <w:sz w:val="24"/>
+          <w:szCs w:val="24"/>
+        </w:rPr>
+        <w:t>Did I love my friends? Yes</w:t>
+      </w:r>
+      <w:r>
+        <w:rPr>
+          <w:sz w:val="24"/>
+          <w:szCs w:val="24"/>
+        </w:rPr>
+        <w:t>,</w:t>
+      </w:r>
+      <w:r>
+        <w:rPr>
+          <w:sz w:val="24"/>
+          <w:szCs w:val="24"/>
+        </w:rPr>
+        <w:t xml:space="preserve"> I did, but only because they made me feel not empty. </w:t>
+      </w:r>
+      <w:r>
+        <w:rPr>
+          <w:sz w:val="24"/>
+          <w:szCs w:val="24"/>
+        </w:rPr>
+        <w:t xml:space="preserve">My greatest opiate was my best friend Ivy Chen. Throughout high school, she was the one constant friend in my life. I loved her for it, but my love had limits. In the summer before college, she became so busy with her job that we couldn’t talk any more. I became so embittered with her because she wouldn’t make space in her life for me, that we didn’t talk for almost a year. </w:t>
+      </w:r>
+      <w:r>
+        <w:rPr>
+          <w:sz w:val="24"/>
+          <w:szCs w:val="24"/>
+        </w:rPr>
+        <w:t>I wanted her to hurt from loneliness as deeply as I had been hurt</w:t>
+      </w:r>
+    </w:p>
+    <w:p>
+      <w:pPr>
+        <w:rPr>
+          <w:sz w:val="24"/>
+          <w:szCs w:val="24"/>
+        </w:rPr>
+      </w:pPr>
       <w:r>
         <w:rPr>
           <w:sz w:val="24"/>
@@ -154,8 +226,6 @@
         </w:rPr>
         <w:t>I thought I couldn’t forgive Ivy, but after experiencing God’s love, I could finally forgive her. I thought I could love people my way, but people are limited and God is eternal</w:t>
       </w:r>
-      <w:bookmarkStart w:id="0" w:name="_GoBack"/>
-      <w:bookmarkEnd w:id="0"/>
     </w:p>
     <w:sectPr>
       <w:pgSz w:w="12240" w:h="15840"/>

</xml_diff>

<commit_message>
Eugenia's edits pt 2
</commit_message>
<xml_diff>
--- a/Testimony.docx
+++ b/Testimony.docx
@@ -16,7 +16,98 @@
           <w:szCs w:val="24"/>
         </w:rPr>
         <w:tab/>
-        <w:t>In high school, I had a lot of friends of convenience: math friends, track friends, band friends, etc.</w:t>
+        <w:t xml:space="preserve">In high school, I had a lot of friends of </w:t>
+      </w:r>
+      <w:r>
+        <w:rPr>
+          <w:sz w:val="24"/>
+          <w:szCs w:val="24"/>
+        </w:rPr>
+        <w:t>circumstanc</w:t>
+      </w:r>
+      <w:r>
+        <w:rPr>
+          <w:sz w:val="24"/>
+          <w:szCs w:val="24"/>
+        </w:rPr>
+        <w:t xml:space="preserve">e: </w:t>
+      </w:r>
+      <w:r>
+        <w:rPr>
+          <w:sz w:val="24"/>
+          <w:szCs w:val="24"/>
+        </w:rPr>
+        <w:t xml:space="preserve">my </w:t>
+      </w:r>
+      <w:r>
+        <w:rPr>
+          <w:sz w:val="24"/>
+          <w:szCs w:val="24"/>
+        </w:rPr>
+        <w:t xml:space="preserve">math friends, </w:t>
+      </w:r>
+      <w:r>
+        <w:rPr>
+          <w:sz w:val="24"/>
+          <w:szCs w:val="24"/>
+        </w:rPr>
+        <w:t xml:space="preserve">my </w:t>
+      </w:r>
+      <w:r>
+        <w:rPr>
+          <w:sz w:val="24"/>
+          <w:szCs w:val="24"/>
+        </w:rPr>
+        <w:t xml:space="preserve">track friends, </w:t>
+      </w:r>
+      <w:r>
+        <w:rPr>
+          <w:sz w:val="24"/>
+          <w:szCs w:val="24"/>
+        </w:rPr>
+        <w:t xml:space="preserve">my </w:t>
+      </w:r>
+      <w:r>
+        <w:rPr>
+          <w:sz w:val="24"/>
+          <w:szCs w:val="24"/>
+        </w:rPr>
+        <w:t>band friends, etc.</w:t>
+      </w:r>
+      <w:r>
+        <w:rPr>
+          <w:sz w:val="24"/>
+          <w:szCs w:val="24"/>
+        </w:rPr>
+        <w:t xml:space="preserve"> My only constant friend</w:t>
+      </w:r>
+      <w:r>
+        <w:rPr>
+          <w:sz w:val="24"/>
+          <w:szCs w:val="24"/>
+        </w:rPr>
+        <w:t xml:space="preserve"> was my best friend Ivy. </w:t>
+      </w:r>
+      <w:r>
+        <w:rPr>
+          <w:sz w:val="24"/>
+          <w:szCs w:val="24"/>
+        </w:rPr>
+        <w:t>All throughout high school, w</w:t>
+      </w:r>
+      <w:r>
+        <w:rPr>
+          <w:sz w:val="24"/>
+          <w:szCs w:val="24"/>
+        </w:rPr>
+        <w:t>e were each other’s comforts through bad tests, hard classes, and messy relationships.</w:t>
+      </w:r>
+      <w:r>
+        <w:rPr>
+          <w:sz w:val="24"/>
+          <w:szCs w:val="24"/>
+        </w:rPr>
+        <w:t xml:space="preserve"> I loved Ivy</w:t>
       </w:r>
       <w:r>
         <w:rPr>
@@ -30,28 +121,28 @@
           <w:sz w:val="24"/>
           <w:szCs w:val="24"/>
         </w:rPr>
-        <w:t xml:space="preserve">The only friend who wasn’t a friend of convenience was my best friend Ivy. We were constants in each other’s lives for </w:t>
-      </w:r>
-      <w:r>
-        <w:rPr>
-          <w:sz w:val="24"/>
-          <w:szCs w:val="24"/>
-        </w:rPr>
-        <w:t xml:space="preserve">the whole of </w:t>
-      </w:r>
-      <w:r>
-        <w:rPr>
-          <w:sz w:val="24"/>
-          <w:szCs w:val="24"/>
-        </w:rPr>
-        <w:t>high school. We were each other’s comforts through bad tests, hard classes, and messy relationships.</w:t>
-      </w:r>
-      <w:r>
-        <w:rPr>
-          <w:sz w:val="24"/>
-          <w:szCs w:val="24"/>
-        </w:rPr>
-        <w:t xml:space="preserve"> I loved Ivy</w:t>
+        <w:t xml:space="preserve">because often, she was what I needed to get through the day. Whenever I felt alone, I would message her </w:t>
+      </w:r>
+      <w:r>
+        <w:rPr>
+          <w:sz w:val="24"/>
+          <w:szCs w:val="24"/>
+        </w:rPr>
+        <w:t>with whatever was on my mind.</w:t>
+      </w:r>
+      <w:r>
+        <w:rPr>
+          <w:sz w:val="24"/>
+          <w:szCs w:val="24"/>
+        </w:rPr>
+        <w:t xml:space="preserve"> It was</w:t>
+      </w:r>
+      <w:r>
+        <w:rPr>
+          <w:sz w:val="24"/>
+          <w:szCs w:val="24"/>
+        </w:rPr>
+        <w:t xml:space="preserve"> a selfish relationship because she was only a temporary fix to my loneliness.</w:t>
       </w:r>
       <w:r>
         <w:rPr>
@@ -65,36 +156,136 @@
           <w:sz w:val="24"/>
           <w:szCs w:val="24"/>
         </w:rPr>
-        <w:t xml:space="preserve">because often, she was what I needed to get through the day. Whenever I felt alone, I would message her </w:t>
-      </w:r>
-      <w:r>
-        <w:rPr>
-          <w:sz w:val="24"/>
-          <w:szCs w:val="24"/>
-        </w:rPr>
-        <w:t>with whatever was on my mind.</w:t>
-      </w:r>
-      <w:r>
-        <w:rPr>
-          <w:sz w:val="24"/>
-          <w:szCs w:val="24"/>
-        </w:rPr>
-        <w:t xml:space="preserve"> It was a relationship</w:t>
-      </w:r>
-      <w:r>
-        <w:rPr>
-          <w:sz w:val="24"/>
-          <w:szCs w:val="24"/>
-        </w:rPr>
-        <w:t xml:space="preserve"> where I was looking out for myself. During the summer before college, she became so busy with her job that we couldn’t talk regularly. When she couldn’t make me feel less lonely, my love for her fell short. I became so embittered with her that I didn’t talk to her for a year because I wanted her to suffer as deeply as I suffered.</w:t>
-      </w:r>
-      <w:r>
-        <w:rPr>
-          <w:sz w:val="24"/>
-          <w:szCs w:val="24"/>
-        </w:rPr>
-        <w:tab/>
-        <w:t xml:space="preserve">Coming to college, I was hoping for a clean slate and for new friends, and God provided. </w:t>
+        <w:t>T</w:t>
+      </w:r>
+      <w:r>
+        <w:rPr>
+          <w:sz w:val="24"/>
+          <w:szCs w:val="24"/>
+        </w:rPr>
+        <w:t>he summer before college, she became so busy with her job that</w:t>
+      </w:r>
+      <w:r>
+        <w:rPr>
+          <w:sz w:val="24"/>
+          <w:szCs w:val="24"/>
+        </w:rPr>
+        <w:t xml:space="preserve"> she couldn’t talk to me as much</w:t>
+      </w:r>
+      <w:r>
+        <w:rPr>
+          <w:sz w:val="24"/>
+          <w:szCs w:val="24"/>
+        </w:rPr>
+        <w:t>. When she couldn’t make me feel less lonely,</w:t>
+      </w:r>
+      <w:r>
+        <w:rPr>
+          <w:sz w:val="24"/>
+          <w:szCs w:val="24"/>
+        </w:rPr>
+        <w:t xml:space="preserve"> I</w:t>
+      </w:r>
+      <w:r>
+        <w:rPr>
+          <w:sz w:val="24"/>
+          <w:szCs w:val="24"/>
+        </w:rPr>
+        <w:t xml:space="preserve"> wanted her to feel</w:t>
+      </w:r>
+      <w:r>
+        <w:rPr>
+          <w:sz w:val="24"/>
+          <w:szCs w:val="24"/>
+        </w:rPr>
+        <w:t xml:space="preserve"> a</w:t>
+      </w:r>
+      <w:r>
+        <w:rPr>
+          <w:sz w:val="24"/>
+          <w:szCs w:val="24"/>
+        </w:rPr>
+        <w:t xml:space="preserve">s </w:t>
+      </w:r>
+      <w:r>
+        <w:rPr>
+          <w:sz w:val="24"/>
+          <w:szCs w:val="24"/>
+        </w:rPr>
+        <w:t>lone</w:t>
+      </w:r>
+      <w:r>
+        <w:rPr>
+          <w:sz w:val="24"/>
+          <w:szCs w:val="24"/>
+        </w:rPr>
+        <w:t>ly as I did</w:t>
+      </w:r>
+      <w:r>
+        <w:rPr>
+          <w:sz w:val="24"/>
+          <w:szCs w:val="24"/>
+        </w:rPr>
+        <w:t xml:space="preserve">. </w:t>
+      </w:r>
+      <w:r>
+        <w:rPr>
+          <w:sz w:val="24"/>
+          <w:szCs w:val="24"/>
+        </w:rPr>
+        <w:t xml:space="preserve">My </w:t>
+      </w:r>
+      <w:r>
+        <w:rPr>
+          <w:sz w:val="24"/>
+          <w:szCs w:val="24"/>
+        </w:rPr>
+        <w:t xml:space="preserve">conditional </w:t>
+      </w:r>
+      <w:r>
+        <w:rPr>
+          <w:sz w:val="24"/>
+          <w:szCs w:val="24"/>
+        </w:rPr>
+        <w:t xml:space="preserve">love for her ran out, and </w:t>
+      </w:r>
+      <w:r>
+        <w:rPr>
+          <w:sz w:val="24"/>
+          <w:szCs w:val="24"/>
+        </w:rPr>
+        <w:t>I didn’t talk to her for a year because I wanted her to suffer as I suffered.</w:t>
+      </w:r>
+    </w:p>
+    <w:p>
+      <w:pPr>
+        <w:spacing w:line="480" w:lineRule="auto"/>
+        <w:ind w:firstLine="720"/>
+        <w:rPr>
+          <w:sz w:val="24"/>
+          <w:szCs w:val="24"/>
+        </w:rPr>
+      </w:pPr>
+      <w:r>
+        <w:rPr>
+          <w:sz w:val="24"/>
+          <w:szCs w:val="24"/>
+        </w:rPr>
+        <w:t>Comin</w:t>
+      </w:r>
+      <w:r>
+        <w:rPr>
+          <w:sz w:val="24"/>
+          <w:szCs w:val="24"/>
+        </w:rPr>
+        <w:t>g to college, I was hoping</w:t>
+      </w:r>
+      <w:r>
+        <w:rPr>
+          <w:sz w:val="24"/>
+          <w:szCs w:val="24"/>
+        </w:rPr>
+        <w:t xml:space="preserve"> for new friends, and God provided. </w:t>
       </w:r>
       <w:r>
         <w:rPr>
@@ -122,7 +313,21 @@
           <w:sz w:val="24"/>
           <w:szCs w:val="24"/>
         </w:rPr>
-        <w:t>was so desperately looking for.</w:t>
+        <w:t>desperately</w:t>
+      </w:r>
+      <w:r>
+        <w:rPr>
+          <w:sz w:val="24"/>
+          <w:szCs w:val="24"/>
+        </w:rPr>
+        <w:t xml:space="preserve"> needed</w:t>
+      </w:r>
+      <w:r>
+        <w:rPr>
+          <w:sz w:val="24"/>
+          <w:szCs w:val="24"/>
+        </w:rPr>
+        <w:t>.</w:t>
       </w:r>
       <w:r>
         <w:rPr>
@@ -143,7 +348,14 @@
           <w:sz w:val="24"/>
           <w:szCs w:val="24"/>
         </w:rPr>
-        <w:t xml:space="preserve"> of how lonely I was</w:t>
+        <w:t xml:space="preserve"> of</w:t>
+      </w:r>
+      <w:r>
+        <w:rPr>
+          <w:sz w:val="24"/>
+          <w:szCs w:val="24"/>
+        </w:rPr>
+        <w:t xml:space="preserve"> my loneliness</w:t>
       </w:r>
       <w:r>
         <w:rPr>
@@ -157,7 +369,14 @@
           <w:sz w:val="24"/>
           <w:szCs w:val="24"/>
         </w:rPr>
-        <w:t>saw their love and I wanted more</w:t>
+        <w:t>saw</w:t>
+      </w:r>
+      <w:r>
+        <w:rPr>
+          <w:sz w:val="24"/>
+          <w:szCs w:val="24"/>
+        </w:rPr>
+        <w:t xml:space="preserve"> they loved, and I wanted to be loved</w:t>
       </w:r>
       <w:r>
         <w:rPr>
@@ -178,87 +397,276 @@
           <w:sz w:val="24"/>
           <w:szCs w:val="24"/>
         </w:rPr>
-        <w:t xml:space="preserve">God who loved, and in His love, I saw how imperfect my love is. </w:t>
-      </w:r>
-      <w:r>
-        <w:rPr>
-          <w:sz w:val="24"/>
-          <w:szCs w:val="24"/>
-        </w:rPr>
-        <w:t xml:space="preserve">Where I only loved “deserving” people, God loved indiscriminately. Where I loved because of what people did, God loved because of who we are. Where I turned away from the people that sinned against me, God sent His son down so that we could be reconciled with Him. </w:t>
+        <w:t>God who loved, and in His love, I saw how imperfect</w:t>
+      </w:r>
+      <w:r>
+        <w:rPr>
+          <w:sz w:val="24"/>
+          <w:szCs w:val="24"/>
+        </w:rPr>
+        <w:t xml:space="preserve"> mine was</w:t>
+      </w:r>
+      <w:r>
+        <w:rPr>
+          <w:sz w:val="24"/>
+          <w:szCs w:val="24"/>
+        </w:rPr>
+        <w:t xml:space="preserve">. </w:t>
+      </w:r>
+      <w:r>
+        <w:rPr>
+          <w:sz w:val="24"/>
+          <w:szCs w:val="24"/>
+        </w:rPr>
+        <w:t>Where I only loved “deserving” people, God loved indiscriminately. Where I loved because of what people did, God loved because of</w:t>
+      </w:r>
+      <w:r>
+        <w:rPr>
+          <w:sz w:val="24"/>
+          <w:szCs w:val="24"/>
+        </w:rPr>
+        <w:t xml:space="preserve"> who</w:t>
+      </w:r>
+      <w:r>
+        <w:rPr>
+          <w:sz w:val="24"/>
+          <w:szCs w:val="24"/>
+        </w:rPr>
+        <w:t xml:space="preserve"> He is</w:t>
+      </w:r>
+      <w:r>
+        <w:rPr>
+          <w:sz w:val="24"/>
+          <w:szCs w:val="24"/>
+        </w:rPr>
+        <w:t>. Where I turned away from the people that</w:t>
+      </w:r>
+      <w:r>
+        <w:rPr>
+          <w:sz w:val="24"/>
+          <w:szCs w:val="24"/>
+        </w:rPr>
+        <w:t xml:space="preserve"> hurt</w:t>
+      </w:r>
+      <w:r>
+        <w:rPr>
+          <w:sz w:val="24"/>
+          <w:szCs w:val="24"/>
+        </w:rPr>
+        <w:t xml:space="preserve"> me, God </w:t>
+      </w:r>
+      <w:r>
+        <w:rPr>
+          <w:sz w:val="24"/>
+          <w:szCs w:val="24"/>
+        </w:rPr>
+        <w:t xml:space="preserve">loved us so much that He sent His son down so that </w:t>
+      </w:r>
+      <w:r>
+        <w:rPr>
+          <w:sz w:val="24"/>
+          <w:szCs w:val="24"/>
+        </w:rPr>
+        <w:t xml:space="preserve">we could be reconciled with Him. </w:t>
+      </w:r>
+    </w:p>
+    <w:p>
+      <w:pPr>
+        <w:spacing w:line="480" w:lineRule="auto"/>
+        <w:ind w:firstLine="720"/>
+        <w:rPr>
+          <w:color w:val="A5A5A5" w:themeColor="accent3"/>
+          <w:sz w:val="24"/>
+          <w:szCs w:val="24"/>
+        </w:rPr>
+      </w:pPr>
+      <w:r>
+        <w:rPr>
+          <w:sz w:val="24"/>
+          <w:szCs w:val="24"/>
+        </w:rPr>
+        <w:t xml:space="preserve">As I was experiencing His love, God told me to forgive Ivy.  I knew this, but </w:t>
+      </w:r>
+      <w:r>
+        <w:rPr>
+          <w:color w:val="A5A5A5" w:themeColor="accent3"/>
+          <w:sz w:val="24"/>
+          <w:szCs w:val="24"/>
+        </w:rPr>
+        <w:t>t</w:t>
+      </w:r>
+      <w:r>
+        <w:rPr>
+          <w:color w:val="A5A5A5" w:themeColor="accent3"/>
+          <w:sz w:val="24"/>
+          <w:szCs w:val="24"/>
+        </w:rPr>
+        <w:t>here wasn’t enough of God’s love in my heart</w:t>
+      </w:r>
+      <w:r>
+        <w:rPr>
+          <w:color w:val="A5A5A5" w:themeColor="accent3"/>
+          <w:sz w:val="24"/>
+          <w:szCs w:val="24"/>
+        </w:rPr>
+        <w:t xml:space="preserve">, so </w:t>
+      </w:r>
+      <w:r>
+        <w:rPr>
+          <w:color w:val="A5A5A5" w:themeColor="accent3"/>
+          <w:sz w:val="24"/>
+          <w:szCs w:val="24"/>
+        </w:rPr>
+        <w:t>God kept working, pursuing me through family group</w:t>
+      </w:r>
+      <w:r>
+        <w:rPr>
+          <w:color w:val="A5A5A5" w:themeColor="accent3"/>
+          <w:sz w:val="24"/>
+          <w:szCs w:val="24"/>
+        </w:rPr>
+        <w:t xml:space="preserve"> and class</w:t>
+      </w:r>
+      <w:r>
+        <w:rPr>
+          <w:color w:val="A5A5A5" w:themeColor="accent3"/>
+          <w:sz w:val="24"/>
+          <w:szCs w:val="24"/>
+        </w:rPr>
+        <w:t xml:space="preserve"> relationships</w:t>
+      </w:r>
+      <w:r>
+        <w:rPr>
+          <w:color w:val="A5A5A5" w:themeColor="accent3"/>
+          <w:sz w:val="24"/>
+          <w:szCs w:val="24"/>
+        </w:rPr>
+        <w:t xml:space="preserve">. </w:t>
+      </w:r>
+      <w:r>
+        <w:rPr>
+          <w:color w:val="A5A5A5" w:themeColor="accent3"/>
+          <w:sz w:val="24"/>
+          <w:szCs w:val="24"/>
+        </w:rPr>
+        <w:t xml:space="preserve">At the end of </w:t>
+      </w:r>
+      <w:r>
+        <w:rPr>
+          <w:color w:val="A5A5A5" w:themeColor="accent3"/>
+          <w:sz w:val="24"/>
+          <w:szCs w:val="24"/>
+        </w:rPr>
+        <w:t xml:space="preserve">my </w:t>
+      </w:r>
+      <w:r>
+        <w:rPr>
+          <w:color w:val="A5A5A5" w:themeColor="accent3"/>
+          <w:sz w:val="24"/>
+          <w:szCs w:val="24"/>
+        </w:rPr>
+        <w:t>fres</w:t>
+      </w:r>
+      <w:r>
+        <w:rPr>
+          <w:color w:val="A5A5A5" w:themeColor="accent3"/>
+          <w:sz w:val="24"/>
+          <w:szCs w:val="24"/>
+        </w:rPr>
+        <w:t>hman year, God had shown me</w:t>
+      </w:r>
+      <w:r>
+        <w:rPr>
+          <w:color w:val="A5A5A5" w:themeColor="accent3"/>
+          <w:sz w:val="24"/>
+          <w:szCs w:val="24"/>
+        </w:rPr>
+        <w:t xml:space="preserve"> that His love was greater than my loneliness</w:t>
+      </w:r>
+      <w:r>
+        <w:rPr>
+          <w:color w:val="A5A5A5" w:themeColor="accent3"/>
+          <w:sz w:val="24"/>
+          <w:szCs w:val="24"/>
+        </w:rPr>
+        <w:t>, and for the first time, I felt free</w:t>
+      </w:r>
+      <w:r>
+        <w:rPr>
+          <w:color w:val="A5A5A5" w:themeColor="accent3"/>
+          <w:sz w:val="24"/>
+          <w:szCs w:val="24"/>
+        </w:rPr>
+        <w:t xml:space="preserve">. </w:t>
+      </w:r>
+      <w:r>
+        <w:rPr>
+          <w:color w:val="A5A5A5" w:themeColor="accent3"/>
+          <w:sz w:val="24"/>
+          <w:szCs w:val="24"/>
+        </w:rPr>
+        <w:t>He saved me, and when</w:t>
+      </w:r>
+      <w:r>
+        <w:rPr>
+          <w:color w:val="A5A5A5" w:themeColor="accent3"/>
+          <w:sz w:val="24"/>
+          <w:szCs w:val="24"/>
+        </w:rPr>
+        <w:t xml:space="preserve"> </w:t>
+      </w:r>
+      <w:r>
+        <w:rPr>
+          <w:color w:val="A5A5A5" w:themeColor="accent3"/>
+          <w:sz w:val="24"/>
+          <w:szCs w:val="24"/>
+        </w:rPr>
+        <w:t xml:space="preserve">I went back home, </w:t>
+      </w:r>
+      <w:r>
+        <w:rPr>
+          <w:color w:val="A5A5A5" w:themeColor="accent3"/>
+          <w:sz w:val="24"/>
+          <w:szCs w:val="24"/>
+        </w:rPr>
+        <w:t>I forgave Ivy.</w:t>
+      </w:r>
+    </w:p>
+    <w:p>
+      <w:pPr>
+        <w:spacing w:line="480" w:lineRule="auto"/>
+        <w:ind w:firstLine="720"/>
+        <w:rPr>
+          <w:sz w:val="24"/>
+          <w:szCs w:val="24"/>
+        </w:rPr>
+      </w:pPr>
+      <w:r>
+        <w:rPr>
+          <w:color w:val="A5A5A5" w:themeColor="accent3"/>
+          <w:sz w:val="24"/>
+          <w:szCs w:val="24"/>
+        </w:rPr>
+        <w:lastRenderedPageBreak/>
+        <w:t>God’s</w:t>
       </w:r>
       <w:bookmarkStart w:id="0" w:name="_GoBack"/>
       <w:bookmarkEnd w:id="0"/>
       <w:r>
         <w:rPr>
-          <w:sz w:val="24"/>
-          <w:szCs w:val="24"/>
-        </w:rPr>
-        <w:t xml:space="preserve">There wasn’t enough of God’s love in my heart to overcome my love for myself. </w:t>
-      </w:r>
-      <w:r>
-        <w:rPr>
-          <w:sz w:val="24"/>
-          <w:szCs w:val="24"/>
-        </w:rPr>
-        <w:t>God kept working, pursuing me through family group</w:t>
-      </w:r>
-      <w:r>
-        <w:rPr>
-          <w:sz w:val="24"/>
-          <w:szCs w:val="24"/>
-        </w:rPr>
-        <w:t xml:space="preserve"> hangouts</w:t>
-      </w:r>
-      <w:r>
-        <w:rPr>
-          <w:sz w:val="24"/>
-          <w:szCs w:val="24"/>
-        </w:rPr>
-        <w:t>, and through class</w:t>
-      </w:r>
-      <w:r>
-        <w:rPr>
-          <w:sz w:val="24"/>
-          <w:szCs w:val="24"/>
-        </w:rPr>
-        <w:t xml:space="preserve"> hangouts</w:t>
-      </w:r>
-      <w:r>
-        <w:rPr>
-          <w:sz w:val="24"/>
-          <w:szCs w:val="24"/>
-        </w:rPr>
-        <w:t xml:space="preserve">. </w:t>
-      </w:r>
-      <w:r>
-        <w:rPr>
-          <w:sz w:val="24"/>
-          <w:szCs w:val="24"/>
-        </w:rPr>
-        <w:t xml:space="preserve">At the end of the spring of my freshman year, God had shown me much more love than I had ever received. My happiness was no longer stored in my relationships, and I finally forgave Ivy. God showed me that there are people who can love and </w:t>
-      </w:r>
-      <w:r>
-        <w:rPr>
-          <w:sz w:val="24"/>
-          <w:szCs w:val="24"/>
-        </w:rPr>
-        <w:lastRenderedPageBreak/>
-        <w:t xml:space="preserve">love and love, but at the end of the day, God can love so much more than we can ever hope. </w:t>
-      </w:r>
-      <w:r>
-        <w:rPr>
-          <w:sz w:val="24"/>
-          <w:szCs w:val="24"/>
-        </w:rPr>
-        <w:t xml:space="preserve"> </w:t>
-      </w:r>
-      <w:r>
-        <w:rPr>
-          <w:sz w:val="24"/>
-          <w:szCs w:val="24"/>
-        </w:rPr>
-        <w:t>1 Corinthians 13.</w:t>
+          <w:color w:val="A5A5A5" w:themeColor="accent3"/>
+          <w:sz w:val="24"/>
+          <w:szCs w:val="24"/>
+        </w:rPr>
+        <w:t xml:space="preserve"> love is not self-serving, His love keeps no record of wrongs, and His love bears all things, believes all things, hopes all things, and endures all things. </w:t>
+      </w:r>
+      <w:r>
+        <w:rPr>
+          <w:color w:val="A5A5A5" w:themeColor="accent3"/>
+          <w:sz w:val="24"/>
+          <w:szCs w:val="24"/>
+        </w:rPr>
+        <w:t>(Sentence about hopelessness / loneliness / how God saved me from loneliness)</w:t>
       </w:r>
     </w:p>
     <w:sectPr>

</xml_diff>

<commit_message>
idk what I changed
</commit_message>
<xml_diff>
--- a/Testimony.docx
+++ b/Testimony.docx
@@ -79,12 +79,21 @@
           <w:sz w:val="24"/>
           <w:szCs w:val="24"/>
         </w:rPr>
-        <w:t xml:space="preserve"> My only </w:t>
-      </w:r>
-      <w:r>
-        <w:rPr>
-          <w:sz w:val="24"/>
-          <w:szCs w:val="24"/>
+        <w:t xml:space="preserve"> </w:t>
+      </w:r>
+      <w:r>
+        <w:rPr>
+          <w:sz w:val="24"/>
+          <w:szCs w:val="24"/>
+          <w:highlight w:val="yellow"/>
+        </w:rPr>
+        <w:t xml:space="preserve">My only </w:t>
+      </w:r>
+      <w:r>
+        <w:rPr>
+          <w:sz w:val="24"/>
+          <w:szCs w:val="24"/>
+          <w:highlight w:val="yellow"/>
         </w:rPr>
         <w:t xml:space="preserve">consistent </w:t>
       </w:r>
@@ -92,6 +101,7 @@
         <w:rPr>
           <w:sz w:val="24"/>
           <w:szCs w:val="24"/>
+          <w:highlight w:val="yellow"/>
         </w:rPr>
         <w:t>friend</w:t>
       </w:r>
@@ -99,6 +109,7 @@
         <w:rPr>
           <w:sz w:val="24"/>
           <w:szCs w:val="24"/>
+          <w:highlight w:val="yellow"/>
         </w:rPr>
         <w:t xml:space="preserve"> was my best friend Ivy. </w:t>
       </w:r>
@@ -106,6 +117,7 @@
         <w:rPr>
           <w:sz w:val="24"/>
           <w:szCs w:val="24"/>
+          <w:highlight w:val="yellow"/>
         </w:rPr>
         <w:t>All throughout high school, w</w:t>
       </w:r>
@@ -113,6 +125,7 @@
         <w:rPr>
           <w:sz w:val="24"/>
           <w:szCs w:val="24"/>
+          <w:highlight w:val="yellow"/>
         </w:rPr>
         <w:t>e were each other’s comforts through bad tests, hard classes, and messy relationships.</w:t>
       </w:r>
@@ -120,13 +133,7 @@
         <w:rPr>
           <w:sz w:val="24"/>
           <w:szCs w:val="24"/>
-        </w:rPr>
-        <w:t xml:space="preserve"> I loved Ivy</w:t>
-      </w:r>
-      <w:r>
-        <w:rPr>
-          <w:sz w:val="24"/>
-          <w:szCs w:val="24"/>
+          <w:highlight w:val="yellow"/>
         </w:rPr>
         <w:t xml:space="preserve"> </w:t>
       </w:r>
@@ -134,48 +141,31 @@
         <w:rPr>
           <w:sz w:val="24"/>
           <w:szCs w:val="24"/>
-        </w:rPr>
-        <w:t xml:space="preserve">because </w:t>
-      </w:r>
-      <w:r>
-        <w:rPr>
-          <w:sz w:val="24"/>
-          <w:szCs w:val="24"/>
-        </w:rPr>
-        <w:t>she</w:t>
-      </w:r>
-      <w:r>
-        <w:rPr>
-          <w:sz w:val="24"/>
-          <w:szCs w:val="24"/>
-        </w:rPr>
-        <w:t xml:space="preserve"> was my anchor</w:t>
-      </w:r>
-      <w:r>
-        <w:rPr>
-          <w:sz w:val="24"/>
-          <w:szCs w:val="24"/>
-        </w:rPr>
-        <w:t xml:space="preserve"> through the storms of life</w:t>
-      </w:r>
-      <w:r>
-        <w:rPr>
-          <w:sz w:val="24"/>
-          <w:szCs w:val="24"/>
-        </w:rPr>
-        <w:t xml:space="preserve">. When I felt alone or broken, </w:t>
-      </w:r>
-      <w:r>
-        <w:rPr>
-          <w:sz w:val="24"/>
-          <w:szCs w:val="24"/>
-        </w:rPr>
-        <w:t>our conversations would remind me that I was worthy of love</w:t>
-      </w:r>
-      <w:r>
-        <w:rPr>
-          <w:sz w:val="24"/>
-          <w:szCs w:val="24"/>
+          <w:highlight w:val="yellow"/>
+        </w:rPr>
+        <w:t>Whenever I felt broken or lonely,</w:t>
+      </w:r>
+      <w:r>
+        <w:rPr>
+          <w:sz w:val="24"/>
+          <w:szCs w:val="24"/>
+          <w:highlight w:val="yellow"/>
+        </w:rPr>
+        <w:t xml:space="preserve"> her presence</w:t>
+      </w:r>
+      <w:r>
+        <w:rPr>
+          <w:sz w:val="24"/>
+          <w:szCs w:val="24"/>
+          <w:highlight w:val="yellow"/>
+        </w:rPr>
+        <w:t xml:space="preserve"> would remind me that I was worthy of love</w:t>
+      </w:r>
+      <w:r>
+        <w:rPr>
+          <w:sz w:val="24"/>
+          <w:szCs w:val="24"/>
+          <w:highlight w:val="yellow"/>
         </w:rPr>
         <w:t>.</w:t>
       </w:r>
@@ -183,34 +173,7 @@
         <w:rPr>
           <w:sz w:val="24"/>
           <w:szCs w:val="24"/>
-        </w:rPr>
-        <w:t xml:space="preserve"> It was</w:t>
-      </w:r>
-      <w:r>
-        <w:rPr>
-          <w:sz w:val="24"/>
-          <w:szCs w:val="24"/>
-        </w:rPr>
-        <w:t xml:space="preserve"> a selfish relationship because she was</w:t>
-      </w:r>
-      <w:r>
-        <w:rPr>
-          <w:sz w:val="24"/>
-          <w:szCs w:val="24"/>
-        </w:rPr>
-        <w:t xml:space="preserve"> just</w:t>
-      </w:r>
-      <w:r>
-        <w:rPr>
-          <w:sz w:val="24"/>
-          <w:szCs w:val="24"/>
-        </w:rPr>
-        <w:t xml:space="preserve"> a temporary fix to my loneliness.</w:t>
-      </w:r>
-      <w:r>
-        <w:rPr>
-          <w:sz w:val="24"/>
-          <w:szCs w:val="24"/>
+          <w:highlight w:val="yellow"/>
         </w:rPr>
         <w:t xml:space="preserve"> </w:t>
       </w:r>
@@ -218,6 +181,17 @@
         <w:rPr>
           <w:sz w:val="24"/>
           <w:szCs w:val="24"/>
+          <w:highlight w:val="yellow"/>
+        </w:rPr>
+        <w:t xml:space="preserve">I began to depend on her for my happiness, and I soon learned that people will always fall short. </w:t>
+      </w:r>
+      <w:bookmarkStart w:id="0" w:name="_GoBack"/>
+      <w:bookmarkEnd w:id="0"/>
+      <w:r>
+        <w:rPr>
+          <w:sz w:val="24"/>
+          <w:szCs w:val="24"/>
+          <w:highlight w:val="yellow"/>
         </w:rPr>
         <w:t>T</w:t>
       </w:r>
@@ -225,6 +199,7 @@
         <w:rPr>
           <w:sz w:val="24"/>
           <w:szCs w:val="24"/>
+          <w:highlight w:val="yellow"/>
         </w:rPr>
         <w:t>he summer before college, she became so busy with her job that</w:t>
       </w:r>
@@ -232,6 +207,7 @@
         <w:rPr>
           <w:sz w:val="24"/>
           <w:szCs w:val="24"/>
+          <w:highlight w:val="yellow"/>
         </w:rPr>
         <w:t xml:space="preserve"> she couldn’t talk to me</w:t>
       </w:r>
@@ -239,6 +215,7 @@
         <w:rPr>
           <w:sz w:val="24"/>
           <w:szCs w:val="24"/>
+          <w:highlight w:val="yellow"/>
         </w:rPr>
         <w:t>.</w:t>
       </w:r>
@@ -246,6 +223,7 @@
         <w:rPr>
           <w:sz w:val="24"/>
           <w:szCs w:val="24"/>
+          <w:highlight w:val="yellow"/>
         </w:rPr>
         <w:t xml:space="preserve"> When she couldn’t</w:t>
       </w:r>
@@ -253,6 +231,7 @@
         <w:rPr>
           <w:sz w:val="24"/>
           <w:szCs w:val="24"/>
+          <w:highlight w:val="yellow"/>
         </w:rPr>
         <w:t xml:space="preserve"> comfort me</w:t>
       </w:r>
@@ -260,6 +239,7 @@
         <w:rPr>
           <w:sz w:val="24"/>
           <w:szCs w:val="24"/>
+          <w:highlight w:val="yellow"/>
         </w:rPr>
         <w:t>,</w:t>
       </w:r>
@@ -267,6 +247,7 @@
         <w:rPr>
           <w:sz w:val="24"/>
           <w:szCs w:val="24"/>
+          <w:highlight w:val="yellow"/>
         </w:rPr>
         <w:t xml:space="preserve"> I</w:t>
       </w:r>
@@ -274,6 +255,7 @@
         <w:rPr>
           <w:sz w:val="24"/>
           <w:szCs w:val="24"/>
+          <w:highlight w:val="yellow"/>
         </w:rPr>
         <w:t xml:space="preserve"> wanted her to feel</w:t>
       </w:r>
@@ -281,6 +263,7 @@
         <w:rPr>
           <w:sz w:val="24"/>
           <w:szCs w:val="24"/>
+          <w:highlight w:val="yellow"/>
         </w:rPr>
         <w:t xml:space="preserve"> as abandoned</w:t>
       </w:r>
@@ -288,6 +271,7 @@
         <w:rPr>
           <w:sz w:val="24"/>
           <w:szCs w:val="24"/>
+          <w:highlight w:val="yellow"/>
         </w:rPr>
         <w:t xml:space="preserve"> as I did</w:t>
       </w:r>
@@ -295,8 +279,16 @@
         <w:rPr>
           <w:sz w:val="24"/>
           <w:szCs w:val="24"/>
-        </w:rPr>
-        <w:t xml:space="preserve">. </w:t>
+          <w:highlight w:val="yellow"/>
+        </w:rPr>
+        <w:t>.</w:t>
+      </w:r>
+      <w:r>
+        <w:rPr>
+          <w:sz w:val="24"/>
+          <w:szCs w:val="24"/>
+        </w:rPr>
+        <w:t xml:space="preserve"> </w:t>
       </w:r>
       <w:r>
         <w:rPr>
@@ -338,7 +330,23 @@
           <w:sz w:val="24"/>
           <w:szCs w:val="24"/>
         </w:rPr>
-        <w:t>to suffer as I suffered.</w:t>
+        <w:t xml:space="preserve">to suffer as I </w:t>
+      </w:r>
+      <w:proofErr w:type="spellStart"/>
+      <w:r>
+        <w:rPr>
+          <w:sz w:val="24"/>
+          <w:szCs w:val="24"/>
+        </w:rPr>
+        <w:t>suffere</w:t>
+      </w:r>
+      <w:proofErr w:type="spellEnd"/>
+      <w:r>
+        <w:rPr>
+          <w:sz w:val="24"/>
+          <w:szCs w:val="24"/>
+        </w:rPr>
+        <w:t>.</w:t>
       </w:r>
     </w:p>
     <w:p>
@@ -404,84 +412,21 @@
           <w:sz w:val="24"/>
           <w:szCs w:val="24"/>
         </w:rPr>
-        <w:t>I wanted to be around them, not only because</w:t>
-      </w:r>
-      <w:r>
-        <w:rPr>
-          <w:sz w:val="24"/>
-          <w:szCs w:val="24"/>
-        </w:rPr>
-        <w:t xml:space="preserve"> of</w:t>
-      </w:r>
-      <w:r>
-        <w:rPr>
-          <w:sz w:val="24"/>
-          <w:szCs w:val="24"/>
-        </w:rPr>
-        <w:t xml:space="preserve"> my loneliness</w:t>
-      </w:r>
-      <w:r>
-        <w:rPr>
-          <w:sz w:val="24"/>
-          <w:szCs w:val="24"/>
-        </w:rPr>
-        <w:t xml:space="preserve">, but also because </w:t>
-      </w:r>
-      <w:r>
-        <w:rPr>
-          <w:sz w:val="24"/>
-          <w:szCs w:val="24"/>
-        </w:rPr>
-        <w:t xml:space="preserve">of </w:t>
-      </w:r>
-      <w:r>
-        <w:rPr>
-          <w:sz w:val="24"/>
-          <w:szCs w:val="24"/>
-        </w:rPr>
-        <w:t xml:space="preserve">how </w:t>
-      </w:r>
-      <w:r>
-        <w:rPr>
-          <w:sz w:val="24"/>
-          <w:szCs w:val="24"/>
-        </w:rPr>
-        <w:t xml:space="preserve">they loved, </w:t>
-      </w:r>
-      <w:r>
-        <w:rPr>
-          <w:sz w:val="24"/>
-          <w:szCs w:val="24"/>
-        </w:rPr>
-        <w:t xml:space="preserve">and </w:t>
-      </w:r>
-      <w:r>
-        <w:rPr>
-          <w:sz w:val="24"/>
-          <w:szCs w:val="24"/>
-        </w:rPr>
-        <w:t xml:space="preserve">how </w:t>
-      </w:r>
-      <w:r>
-        <w:rPr>
-          <w:sz w:val="24"/>
-          <w:szCs w:val="24"/>
-        </w:rPr>
-        <w:t>I wanted to be loved</w:t>
-      </w:r>
-      <w:r>
-        <w:rPr>
-          <w:sz w:val="24"/>
-          <w:szCs w:val="24"/>
-        </w:rPr>
-        <w:t xml:space="preserve">. </w:t>
-      </w:r>
-      <w:r>
-        <w:rPr>
-          <w:sz w:val="24"/>
-          <w:szCs w:val="24"/>
-        </w:rPr>
-        <w:t>Through family group and sermons, I learned about a</w:t>
+        <w:t xml:space="preserve">Through </w:t>
+      </w:r>
+      <w:r>
+        <w:rPr>
+          <w:sz w:val="24"/>
+          <w:szCs w:val="24"/>
+        </w:rPr>
+        <w:t xml:space="preserve">bible study </w:t>
+      </w:r>
+      <w:r>
+        <w:rPr>
+          <w:sz w:val="24"/>
+          <w:szCs w:val="24"/>
+        </w:rPr>
+        <w:t>and sermons, I learned about a</w:t>
       </w:r>
       <w:r>
         <w:rPr>
@@ -495,7 +440,49 @@
           <w:sz w:val="24"/>
           <w:szCs w:val="24"/>
         </w:rPr>
-        <w:t>, and in His love, I saw how imperfect</w:t>
+        <w:t xml:space="preserve">, and through </w:t>
+      </w:r>
+      <w:r>
+        <w:rPr>
+          <w:sz w:val="24"/>
+          <w:szCs w:val="24"/>
+        </w:rPr>
+        <w:t xml:space="preserve">the people, especially </w:t>
+      </w:r>
+      <w:r>
+        <w:rPr>
+          <w:sz w:val="24"/>
+          <w:szCs w:val="24"/>
+        </w:rPr>
+        <w:t>family group and my class, I experienced</w:t>
+      </w:r>
+      <w:r>
+        <w:rPr>
+          <w:sz w:val="24"/>
+          <w:szCs w:val="24"/>
+        </w:rPr>
+        <w:t xml:space="preserve"> His love.</w:t>
+      </w:r>
+      <w:r>
+        <w:rPr>
+          <w:sz w:val="24"/>
+          <w:szCs w:val="24"/>
+        </w:rPr>
+        <w:t xml:space="preserve"> </w:t>
+      </w:r>
+      <w:r>
+        <w:rPr>
+          <w:sz w:val="24"/>
+          <w:szCs w:val="24"/>
+        </w:rPr>
+        <w:t>I</w:t>
+      </w:r>
+      <w:r>
+        <w:rPr>
+          <w:sz w:val="24"/>
+          <w:szCs w:val="24"/>
+        </w:rPr>
+        <w:t>n His love, I saw how imperfect</w:t>
       </w:r>
       <w:r>
         <w:rPr>
@@ -784,8 +771,6 @@
         </w:rPr>
         <w:t xml:space="preserve">to </w:t>
       </w:r>
-      <w:bookmarkStart w:id="0" w:name="_GoBack"/>
-      <w:bookmarkEnd w:id="0"/>
       <w:r>
         <w:rPr>
           <w:sz w:val="24"/>

</xml_diff>